<commit_message>
Pridana prezentace a dokumentace
</commit_message>
<xml_diff>
--- a/Planning/dokumentace.docx
+++ b/Planning/dokumentace.docx
@@ -2517,7 +2517,10 @@
       </w:r>
       <w:proofErr w:type="spellEnd"/>
       <w:r>
-        <w:t xml:space="preserve">. Například při programování </w:t>
+        <w:t>. Například při programování</w:t>
+      </w:r>
+      <w:r>
+        <w:t xml:space="preserve"> </w:t>
       </w:r>
       <w:proofErr w:type="spellStart"/>
       <w:r>
@@ -2525,7 +2528,10 @@
       </w:r>
       <w:proofErr w:type="spellEnd"/>
       <w:r>
-        <w:t xml:space="preserve"> se vytvořilo celkem pět verzí. To bylo způsobeno především změnami v LL gramatice</w:t>
+        <w:t xml:space="preserve"> se vytvořily celkem čtyři verze</w:t>
+      </w:r>
+      <w:r>
+        <w:t>. To bylo způsobeno především změnami v LL gramatice</w:t>
       </w:r>
       <w:r>
         <w:t>, kde by bylo nutné udělat v kódu rozsáhlé změny, které by jistě ovlivnily jeho kvalitu a zavedly by do něj mnoho chyb. Proto bylo jednoduší vytvořit kód nový s již zakomponovanými změnami.</w:t>
@@ -2674,7 +2680,19 @@
         <w:t>Hlavní součástí interpretu je syntaktický analyzátor, z kterého se řídí ostatní části</w:t>
       </w:r>
       <w:r>
-        <w:t xml:space="preserve"> programu. Syntaktický analyzátor volá lexikální analyzátor a požaduje po něm tokeny, díky nimž dokáže postupně projít celý vstupní kód a postupně vyhodnocovat, zda je syntakticky a popřípadě i sémanticky správně. Pokud se program správně přeloží a vytvoří se tzv. instrukční páska, spustí se samotný interpret. Interpret poté provede všechny příkazy na instrukční pásce (spustí přeložený program).</w:t>
+        <w:t xml:space="preserve"> programu. Syntaktický analyzátor volá lexikální analyzátor a požaduje po něm tokeny, díky nimž dokáže postupně projít celý vstupní kód a postupně vyhodnocovat, zda je syntakticky a popřípadě i sémanticky správně. Pokud</w:t>
+      </w:r>
+      <w:r>
+        <w:t xml:space="preserve"> vše proběhne v pořádku</w:t>
+      </w:r>
+      <w:r>
+        <w:t>, spustí se</w:t>
+      </w:r>
+      <w:r>
+        <w:t xml:space="preserve"> interpretace kódu</w:t>
+      </w:r>
+      <w:r>
+        <w:t>.</w:t>
       </w:r>
     </w:p>
     <w:p>
@@ -2697,12 +2715,7 @@
         <w:t xml:space="preserve"> </w:t>
       </w:r>
       <w:r>
-        <w:t>Aby mohl lexikální analyzátor správně fungovat, musí být deterministický a musí přesně popisovat tzv. lexikální pravidla. Lexikální pravidl</w:t>
-      </w:r>
-      <w:bookmarkStart w:id="18" w:name="_GoBack"/>
-      <w:bookmarkEnd w:id="18"/>
-      <w:r>
-        <w:t>a jsou předem dána programovacím jazykem, který popisují.</w:t>
+        <w:t>Aby mohl lexikální analyzátor správně fungovat, musí být deterministický a musí přesně popisovat tzv. lexikální pravidla. Lexikální pravidla jsou předem dána programovacím jazykem, který popisují.</w:t>
       </w:r>
     </w:p>
     <w:p>
@@ -2795,14 +2808,27 @@
       <w:r>
         <w:t xml:space="preserve">Obrázek </w:t>
       </w:r>
-      <w:fldSimple w:instr=" SEQ Obrázek \* ARABIC ">
-        <w:r>
-          <w:rPr>
-            <w:noProof/>
-          </w:rPr>
-          <w:t>1</w:t>
-        </w:r>
-      </w:fldSimple>
+      <w:r>
+        <w:fldChar w:fldCharType="begin"/>
+      </w:r>
+      <w:r>
+        <w:instrText xml:space="preserve"> SEQ Obrázek \* ARABIC </w:instrText>
+      </w:r>
+      <w:r>
+        <w:fldChar w:fldCharType="separate"/>
+      </w:r>
+      <w:r>
+        <w:rPr>
+          <w:noProof/>
+        </w:rPr>
+        <w:t>1</w:t>
+      </w:r>
+      <w:r>
+        <w:rPr>
+          <w:noProof/>
+        </w:rPr>
+        <w:fldChar w:fldCharType="end"/>
+      </w:r>
       <w:r>
         <w:t>: Konečný automat</w:t>
       </w:r>
@@ -2821,8 +2847,8 @@
       <w:pPr>
         <w:pStyle w:val="Nadpis4"/>
       </w:pPr>
-      <w:bookmarkStart w:id="19" w:name="_Toc469255224"/>
-      <w:bookmarkStart w:id="20" w:name="_Toc469256006"/>
+      <w:bookmarkStart w:id="18" w:name="_Toc469255224"/>
+      <w:bookmarkStart w:id="19" w:name="_Toc469256006"/>
       <w:r>
         <w:lastRenderedPageBreak/>
         <w:t>Syntaktická</w:t>
@@ -2836,8 +2862,8 @@
       <w:r>
         <w:t>analýza</w:t>
       </w:r>
+      <w:bookmarkEnd w:id="18"/>
       <w:bookmarkEnd w:id="19"/>
-      <w:bookmarkEnd w:id="20"/>
     </w:p>
     <w:p>
       <w:r>
@@ -6643,14 +6669,27 @@
       <w:r>
         <w:t xml:space="preserve">Obrázek </w:t>
       </w:r>
-      <w:fldSimple w:instr=" SEQ Obrázek \* ARABIC ">
-        <w:r>
-          <w:rPr>
-            <w:noProof/>
-          </w:rPr>
-          <w:t>2</w:t>
-        </w:r>
-      </w:fldSimple>
+      <w:r>
+        <w:fldChar w:fldCharType="begin"/>
+      </w:r>
+      <w:r>
+        <w:instrText xml:space="preserve"> SEQ Obrázek \* ARABIC </w:instrText>
+      </w:r>
+      <w:r>
+        <w:fldChar w:fldCharType="separate"/>
+      </w:r>
+      <w:r>
+        <w:rPr>
+          <w:noProof/>
+        </w:rPr>
+        <w:t>2</w:t>
+      </w:r>
+      <w:r>
+        <w:rPr>
+          <w:noProof/>
+        </w:rPr>
+        <w:fldChar w:fldCharType="end"/>
+      </w:r>
       <w:r>
         <w:t>: LL gramatika</w:t>
       </w:r>
@@ -6691,16 +6730,16 @@
       <w:pPr>
         <w:pStyle w:val="Nadpis4"/>
       </w:pPr>
-      <w:bookmarkStart w:id="21" w:name="_Toc469255225"/>
-      <w:bookmarkStart w:id="22" w:name="_Toc469256007"/>
+      <w:bookmarkStart w:id="20" w:name="_Toc469255225"/>
+      <w:bookmarkStart w:id="21" w:name="_Toc469256007"/>
       <w:r>
         <w:t>Precedenční a</w:t>
       </w:r>
       <w:r>
         <w:t>nalýza</w:t>
       </w:r>
+      <w:bookmarkEnd w:id="20"/>
       <w:bookmarkEnd w:id="21"/>
-      <w:bookmarkEnd w:id="22"/>
     </w:p>
     <w:p>
       <w:r>
@@ -6734,16 +6773,28 @@
         <w:t xml:space="preserve"> uložený </w:t>
       </w:r>
       <w:r>
-        <w:t>na zásobníku (sl</w:t>
-      </w:r>
-      <w:r>
-        <w:t>oupec operátorů), s</w:t>
-      </w:r>
-      <w:r>
-        <w:t xml:space="preserve"> terminálem</w:t>
-      </w:r>
-      <w:r>
-        <w:t>, který je aktuálně načtený.</w:t>
+        <w:t>na zásobníku (</w:t>
+      </w:r>
+      <w:r>
+        <w:t>řádek</w:t>
+      </w:r>
+      <w:r>
+        <w:t>), s</w:t>
+      </w:r>
+      <w:r>
+        <w:t xml:space="preserve"> t</w:t>
+      </w:r>
+      <w:r>
+        <w:t>okenem</w:t>
+      </w:r>
+      <w:r>
+        <w:t>, který je aktuálně načtený</w:t>
+      </w:r>
+      <w:r>
+        <w:t xml:space="preserve"> (sloupec)</w:t>
+      </w:r>
+      <w:r>
+        <w:t>.</w:t>
       </w:r>
     </w:p>
     <w:p>
@@ -6865,14 +6916,27 @@
       <w:r>
         <w:t xml:space="preserve">Obrázek </w:t>
       </w:r>
-      <w:fldSimple w:instr=" SEQ Obrázek \* ARABIC ">
-        <w:r>
-          <w:rPr>
-            <w:noProof/>
-          </w:rPr>
-          <w:t>3</w:t>
-        </w:r>
-      </w:fldSimple>
+      <w:r>
+        <w:fldChar w:fldCharType="begin"/>
+      </w:r>
+      <w:r>
+        <w:instrText xml:space="preserve"> SEQ Obrázek \* ARABIC </w:instrText>
+      </w:r>
+      <w:r>
+        <w:fldChar w:fldCharType="separate"/>
+      </w:r>
+      <w:r>
+        <w:rPr>
+          <w:noProof/>
+        </w:rPr>
+        <w:t>3</w:t>
+      </w:r>
+      <w:r>
+        <w:rPr>
+          <w:noProof/>
+        </w:rPr>
+        <w:fldChar w:fldCharType="end"/>
+      </w:r>
       <w:r>
         <w:t>: Precedenční tabulka</w:t>
       </w:r>
@@ -6881,13 +6945,13 @@
       <w:pPr>
         <w:pStyle w:val="Nadpis4"/>
       </w:pPr>
-      <w:bookmarkStart w:id="23" w:name="_Toc469255226"/>
-      <w:bookmarkStart w:id="24" w:name="_Toc469256008"/>
+      <w:bookmarkStart w:id="22" w:name="_Toc469255226"/>
+      <w:bookmarkStart w:id="23" w:name="_Toc469256008"/>
       <w:r>
         <w:t>Interpret</w:t>
       </w:r>
+      <w:bookmarkEnd w:id="22"/>
       <w:bookmarkEnd w:id="23"/>
-      <w:bookmarkEnd w:id="24"/>
     </w:p>
     <w:p>
       <w:r>
@@ -6898,11 +6962,34 @@
       </w:r>
     </w:p>
     <w:p>
+      <w:pPr>
+        <w:rPr>
+          <w:lang w:val="en-US"/>
+        </w:rPr>
+      </w:pPr>
       <w:r>
         <w:t>Interpret je implementován pomocí tří-adresných instrukcí. Interpret kontroluje návratové typy funkcí, inicializaci proměnných</w:t>
       </w:r>
       <w:r>
-        <w:t xml:space="preserve"> a provádí samotný běh programu. Interpret nejdříve inicializuje globální proměnné a následně pokračuje ve funkci </w:t>
+        <w:t xml:space="preserve"> a </w:t>
+      </w:r>
+      <w:r>
+        <w:t>provádí samotný běh programu. N</w:t>
+      </w:r>
+      <w:r>
+        <w:t xml:space="preserve">ejdříve </w:t>
+      </w:r>
+      <w:r>
+        <w:t>se inicializují</w:t>
+      </w:r>
+      <w:r>
+        <w:t xml:space="preserve"> globální proměnné a následně </w:t>
+      </w:r>
+      <w:r>
+        <w:t xml:space="preserve">interpret </w:t>
+      </w:r>
+      <w:r>
+        <w:t xml:space="preserve">pokračuje ve funkci </w:t>
       </w:r>
       <w:proofErr w:type="spellStart"/>
       <w:proofErr w:type="gramStart"/>
@@ -6935,7 +7022,12 @@
         <w:t>()</w:t>
       </w:r>
       <w:r>
-        <w:t>. V případě volání funkce se přeskočí na instrukční pásku dané funkce, ve které se provedou instrukce a následně se vrátí zpět za volání funkce, kde se zkontroluje návratový typ.</w:t>
+        <w:t>. V případě volání funkce se přeskočí na instrukční pásku dané funkce, ve které se provedou in</w:t>
+      </w:r>
+      <w:bookmarkStart w:id="24" w:name="_GoBack"/>
+      <w:bookmarkEnd w:id="24"/>
+      <w:r>
+        <w:t>strukce a následně se vrátí zpět za volání funkce, kde se zkontroluje návratový typ.</w:t>
       </w:r>
     </w:p>
     <w:p>
@@ -7038,7 +7130,13 @@
         <w:t>s</w:t>
       </w:r>
       <w:r>
-        <w:t xml:space="preserve">počítá posun pro každý možný </w:t>
+        <w:t>počítá posun pro každý možný</w:t>
+      </w:r>
+      <w:r>
+        <w:t xml:space="preserve"> znak</w:t>
+      </w:r>
+      <w:r>
+        <w:t xml:space="preserve"> </w:t>
       </w:r>
       <w:r>
         <w:t xml:space="preserve">pro případ </w:t>
@@ -7190,7 +7288,13 @@
       </w:r>
       <w:proofErr w:type="spellEnd"/>
       <w:r>
-        <w:t xml:space="preserve"> hodnotu (v případě, že je to funkce) a ukazatel na další položku. Z toho vyplývá, že položky byly ukládány jako jednosměrně vázaný seznam.</w:t>
+        <w:t xml:space="preserve"> hodnotu (v případě, že je to funkce) a ukazatel na další položku. Z toho vyplývá, že </w:t>
+      </w:r>
+      <w:r>
+        <w:t xml:space="preserve">byly </w:t>
+      </w:r>
+      <w:r>
+        <w:t>položky ukládány jako jednosměrně vázaný seznam.</w:t>
       </w:r>
     </w:p>
     <w:p>
@@ -7488,6 +7592,7 @@
         <w:docPartUnique/>
       </w:docPartObj>
     </w:sdtPr>
+    <w:sdtEndPr/>
     <w:sdtContent>
       <w:p>
         <w:pPr>
@@ -7507,7 +7612,7 @@
           <w:rPr>
             <w:noProof/>
           </w:rPr>
-          <w:t>10</w:t>
+          <w:t>8</w:t>
         </w:r>
         <w:r>
           <w:fldChar w:fldCharType="end"/>
@@ -7550,6 +7655,7 @@
         <w:docPartUnique/>
       </w:docPartObj>
     </w:sdtPr>
+    <w:sdtEndPr/>
     <w:sdtContent>
       <w:p>
         <w:pPr>
@@ -9712,7 +9818,7 @@
 </file>
 
 <file path=customXml/itemProps1.xml><?xml version="1.0" encoding="utf-8"?>
-<ds:datastoreItem xmlns:ds="http://schemas.openxmlformats.org/officeDocument/2006/customXml" ds:itemID="{E973540B-5250-40BF-8988-E7C07E9667B7}">
+<ds:datastoreItem xmlns:ds="http://schemas.openxmlformats.org/officeDocument/2006/customXml" ds:itemID="{E9FBC9E5-9D63-4025-BC8E-98AA382A8501}">
   <ds:schemaRefs>
     <ds:schemaRef ds:uri="http://schemas.openxmlformats.org/officeDocument/2006/bibliography"/>
   </ds:schemaRefs>

</xml_diff>